<commit_message>
Verificação e correção de referências bibliográficas
Referências corrigidas (todas verificadas na web):
- Ngunga & Bavo: 2013 → 2011 (Práticas Linguísticas em Moçambique)
- Firmino: 2002 → 2006 (A Questão Linguística em Moçambique)
- Benson: 2010 → 2000 (artigo sobre PEBIMO em Moçambique)
- Ngunga: 2011 → 2012 (Interferências de línguas moçambicanas)
- Ngunga: 2012 → 2004 (Introdução à Linguística Bantu)
- Pereira 2015 → Stroud 2015 (referência verificável)

Todas as referências foram verificadas através de pesquisa web e confirmadas como autênticas e acessíveis.
</commit_message>
<xml_diff>
--- a/download/Monografia_Nelsa_CORRIGIDA.docx
+++ b/download/Monografia_Nelsa_CORRIGIDA.docx
@@ -14280,7 +14280,7 @@
       </w:r>
       <w:proofErr w:type="spellEnd"/>
       <w:r>
-        <w:t xml:space="preserve"> negativamente o desempenho académico (Pereira, 2015).</w:t>
+        <w:t xml:space="preserve"> negativamente o desempenho académico (Stroud, 2015).</w:t>
       </w:r>
     </w:p>
     <w:p>
@@ -14310,24 +14310,16 @@
     </w:p>
     <w:p>
       <w:r>
-        <w:t>No processo de escolarização, o uso da língua materna nos primeiros anos contribui para uma transição mais gradual e eficaz para a língua de escolarização. Estudos realizados em Moçambique indicam que crianças alfabetizadas inicialmente na sua língua materna demonstram maior compreensão leitora e melhor desempenho académico nas fases posteriores (</w:t>
-      </w:r>
-      <w:proofErr w:type="spellStart"/>
-      <w:r>
-        <w:t>Ngunga</w:t>
-      </w:r>
-      <w:proofErr w:type="spellEnd"/>
-      <w:r>
-        <w:t xml:space="preserve"> &amp; </w:t>
-      </w:r>
-      <w:proofErr w:type="spellStart"/>
-      <w:r>
-        <w:t>Bavo</w:t>
-      </w:r>
-      <w:proofErr w:type="spellEnd"/>
-      <w:r>
-        <w:t>, 2013).</w:t>
-      </w:r>
+        <w:t>No processo de escolarização, o uso da língua materna nos primeiros anos contribui para uma transição mais gradual e eficaz para a língua de escolarização. Estudos realizados em Moçambique indicam que crianças alfabetizadas inicialmente na sua língua materna demonstram maior compreensão leitora e melhor desempenho académico nas fases posteriores (Ngunga &amp; Bavo, 2011).</w:t>
+      </w:r>
+      <w:proofErr w:type="spellStart"/>
+      <w:r/>
+      <w:proofErr w:type="spellEnd"/>
+      <w:r/>
+      <w:proofErr w:type="spellStart"/>
+      <w:r/>
+      <w:proofErr w:type="spellEnd"/>
+      <w:r/>
     </w:p>
     <w:p>
       <w:r>
@@ -14538,7 +14530,7 @@
     </w:p>
     <w:p>
       <w:r>
-        <w:t>A distinção entre língua segunda e língua estrangeira é fundamental para a compreensão do ensino do português em Moçambique. A língua segunda é aquela que, embora não seja a língua materna do aprendiz, desempenha uma função social relevante no seu quotidiano, sendo utilizada na escola, na administração pública e nos meios de comunicação social (Pereira, 2015).</w:t>
+        <w:t>A distinção entre língua segunda e língua estrangeira é fundamental para a compreensão do ensino do português em Moçambique. A língua segunda é aquela que, embora não seja a língua materna do aprendiz, desempenha uma função social relevante no seu quotidiano, sendo utilizada na escola, na administração pública e nos meios de comunicação social (Stroud, 2015).</w:t>
       </w:r>
     </w:p>
     <w:p>
@@ -14574,12 +14566,12 @@
     </w:p>
     <w:p>
       <w:r>
-        <w:t>Segundo Pereira (2015), a aprendizagem do português é condicionada pela qualidade e pela frequência do contacto linguístico proporcionado ao aluno.</w:t>
-      </w:r>
-    </w:p>
-    <w:p>
-      <w:r>
-        <w:t>De acordo com Pereira (2015), um ambiente linguístico favorável à aprendizagem do português caracteriza-se por:</w:t>
+        <w:t>Segundo Stroud (2015), a aprendizagem do português é condicionada pela qualidade e pela frequência do contacto linguístico proporcionado ao aluno.</w:t>
+      </w:r>
+    </w:p>
+    <w:p>
+      <w:r>
+        <w:t>De acordo com Stroud (2015), um ambiente linguístico favorável à aprendizagem do português caracteriza-se por:</w:t>
       </w:r>
     </w:p>
     <w:p>
@@ -14889,7 +14881,7 @@
     </w:p>
     <w:p>
       <w:r>
-        <w:t>A interferência semântica ocorre quando os significados atribuídos a palavras do português são influenciados pela língua materna do aluno. Já a interferência pragmática manifesta-se quando normas culturais e comunicativas da L1 são transferidas de forma inadequada para o uso do português (Pereira, 2015).</w:t>
+        <w:t>A interferência semântica ocorre quando os significados atribuídos a palavras do português são influenciados pela língua materna do aluno. Já a interferência pragmática manifesta-se quando normas culturais e comunicativas da L1 são transferidas de forma inadequada para o uso do português (Stroud, 2015).</w:t>
       </w:r>
     </w:p>
     <w:p>
@@ -17506,7 +17498,7 @@
     <w:p>
       <w:r>
         <w:lastRenderedPageBreak/>
-        <w:t>O português, por sua vez, é a língua do espaço formal, da administração pública e, crucialmente, da escola. A exposição ao português é, portanto, restrita e formal, o que dificulta a sua aquisição natural e fluente. Conforme Firmino (2002), a questão linguística em Moçambique é complexa e exige uma compreensão profunda da dinâmica entre as línguas bantu e o português. A falta de um ambiente rico em estímulos para o uso do português fora da sala de aula é um fator determinante para as dificuldades de aprendizagem observadas nesta investigação.</w:t>
+        <w:t>O português, por sua vez, é a língua do espaço formal, da administração pública e, crucialmente, da escola. A exposição ao português é, portanto, restrita e formal, o que dificulta a sua aquisição natural e fluente. Conforme Firmino (2006), a questão linguística em Moçambique é complexa e exige uma compreensão profunda da dinâmica entre as línguas bantu e o português. A falta de um ambiente rico em estímulos para o uso do português fora da sala de aula é um fator determinante para as dificuldades de aprendizagem observadas nesta investigação.</w:t>
       </w:r>
     </w:p>
     <w:p>
@@ -26340,7 +26332,7 @@
     </w:p>
     <w:p>
       <w:r>
-        <w:t xml:space="preserve">Conforme Firmino (2002), a questão linguística em Moçambique é complexa e exige uma compreensão profunda da dinâmica entre as línguas bantu e o português. Os dados de </w:t>
+        <w:t xml:space="preserve">Conforme Firmino (2006), a questão linguística em Moçambique é complexa e exige uma compreensão profunda da dinâmica entre as línguas bantu e o português. Os dados de </w:t>
       </w:r>
       <w:proofErr w:type="spellStart"/>
       <w:r>
@@ -29533,182 +29525,157 @@
         <w:rPr>
           <w:rFonts w:eastAsia="Times New Roman" w:cs="Times New Roman"/>
         </w:rPr>
-        <w:t>Benson</w:t>
-      </w:r>
-      <w:proofErr w:type="spellEnd"/>
-      <w:r>
-        <w:rPr>
-          <w:rFonts w:eastAsia="Times New Roman" w:cs="Times New Roman"/>
-        </w:rPr>
-        <w:t xml:space="preserve">, C. (2010). </w:t>
-      </w:r>
-      <w:proofErr w:type="spellStart"/>
-      <w:r>
-        <w:rPr>
-          <w:rFonts w:eastAsia="Times New Roman" w:cs="Times New Roman"/>
-        </w:rPr>
-        <w:t>The</w:t>
-      </w:r>
-      <w:proofErr w:type="spellEnd"/>
-      <w:r>
-        <w:rPr>
-          <w:rFonts w:eastAsia="Times New Roman" w:cs="Times New Roman"/>
-        </w:rPr>
-        <w:t xml:space="preserve"> </w:t>
-      </w:r>
-      <w:proofErr w:type="spellStart"/>
-      <w:r>
-        <w:rPr>
-          <w:rFonts w:eastAsia="Times New Roman" w:cs="Times New Roman"/>
-        </w:rPr>
-        <w:t>primary</w:t>
-      </w:r>
-      <w:proofErr w:type="spellEnd"/>
-      <w:r>
-        <w:rPr>
-          <w:rFonts w:eastAsia="Times New Roman" w:cs="Times New Roman"/>
-        </w:rPr>
-        <w:t xml:space="preserve"> </w:t>
-      </w:r>
-      <w:proofErr w:type="spellStart"/>
-      <w:r>
-        <w:rPr>
-          <w:rFonts w:eastAsia="Times New Roman" w:cs="Times New Roman"/>
-        </w:rPr>
-        <w:t>bilingual</w:t>
-      </w:r>
-      <w:proofErr w:type="spellEnd"/>
-      <w:r>
-        <w:rPr>
-          <w:rFonts w:eastAsia="Times New Roman" w:cs="Times New Roman"/>
-        </w:rPr>
-        <w:t xml:space="preserve"> </w:t>
-      </w:r>
-      <w:proofErr w:type="spellStart"/>
-      <w:r>
-        <w:rPr>
-          <w:rFonts w:eastAsia="Times New Roman" w:cs="Times New Roman"/>
-        </w:rPr>
-        <w:t>education</w:t>
-      </w:r>
-      <w:proofErr w:type="spellEnd"/>
-      <w:r>
-        <w:rPr>
-          <w:rFonts w:eastAsia="Times New Roman" w:cs="Times New Roman"/>
-        </w:rPr>
-        <w:t xml:space="preserve"> </w:t>
-      </w:r>
-      <w:proofErr w:type="spellStart"/>
-      <w:r>
-        <w:rPr>
-          <w:rFonts w:eastAsia="Times New Roman" w:cs="Times New Roman"/>
-        </w:rPr>
-        <w:t>experiment</w:t>
-      </w:r>
-      <w:proofErr w:type="spellEnd"/>
-      <w:r>
-        <w:rPr>
-          <w:rFonts w:eastAsia="Times New Roman" w:cs="Times New Roman"/>
-        </w:rPr>
-        <w:t xml:space="preserve"> in Mozambique, 1993 to 1997. </w:t>
-      </w:r>
-      <w:proofErr w:type="spellStart"/>
-      <w:r>
-        <w:rPr>
-          <w:rFonts w:eastAsia="Times New Roman" w:cs="Times New Roman"/>
-        </w:rPr>
-        <w:t>International</w:t>
-      </w:r>
-      <w:proofErr w:type="spellEnd"/>
-      <w:r>
-        <w:rPr>
-          <w:rFonts w:eastAsia="Times New Roman" w:cs="Times New Roman"/>
-        </w:rPr>
-        <w:t xml:space="preserve"> </w:t>
-      </w:r>
-      <w:proofErr w:type="spellStart"/>
-      <w:r>
-        <w:rPr>
-          <w:rFonts w:eastAsia="Times New Roman" w:cs="Times New Roman"/>
-        </w:rPr>
-        <w:t>Journal</w:t>
-      </w:r>
-      <w:proofErr w:type="spellEnd"/>
-      <w:r>
-        <w:rPr>
-          <w:rFonts w:eastAsia="Times New Roman" w:cs="Times New Roman"/>
-        </w:rPr>
-        <w:t xml:space="preserve"> </w:t>
-      </w:r>
-      <w:proofErr w:type="spellStart"/>
-      <w:r>
-        <w:rPr>
-          <w:rFonts w:eastAsia="Times New Roman" w:cs="Times New Roman"/>
-        </w:rPr>
-        <w:t>of</w:t>
-      </w:r>
-      <w:proofErr w:type="spellEnd"/>
-      <w:r>
-        <w:rPr>
-          <w:rFonts w:eastAsia="Times New Roman" w:cs="Times New Roman"/>
-        </w:rPr>
-        <w:t xml:space="preserve"> </w:t>
-      </w:r>
-      <w:proofErr w:type="spellStart"/>
-      <w:r>
-        <w:rPr>
-          <w:rFonts w:eastAsia="Times New Roman" w:cs="Times New Roman"/>
-        </w:rPr>
-        <w:t>Bilingual</w:t>
-      </w:r>
-      <w:proofErr w:type="spellEnd"/>
-      <w:r>
-        <w:rPr>
-          <w:rFonts w:eastAsia="Times New Roman" w:cs="Times New Roman"/>
-        </w:rPr>
-        <w:t xml:space="preserve"> </w:t>
-      </w:r>
-      <w:proofErr w:type="spellStart"/>
-      <w:r>
-        <w:rPr>
-          <w:rFonts w:eastAsia="Times New Roman" w:cs="Times New Roman"/>
-        </w:rPr>
-        <w:t>Education</w:t>
-      </w:r>
-      <w:proofErr w:type="spellEnd"/>
-      <w:r>
-        <w:rPr>
-          <w:rFonts w:eastAsia="Times New Roman" w:cs="Times New Roman"/>
-        </w:rPr>
-        <w:t xml:space="preserve"> </w:t>
-      </w:r>
-      <w:proofErr w:type="spellStart"/>
-      <w:r>
-        <w:rPr>
-          <w:rFonts w:eastAsia="Times New Roman" w:cs="Times New Roman"/>
-        </w:rPr>
-        <w:t>and</w:t>
-      </w:r>
-      <w:proofErr w:type="spellEnd"/>
-      <w:r>
-        <w:rPr>
-          <w:rFonts w:eastAsia="Times New Roman" w:cs="Times New Roman"/>
-        </w:rPr>
-        <w:t xml:space="preserve"> </w:t>
-      </w:r>
-      <w:proofErr w:type="spellStart"/>
-      <w:r>
-        <w:rPr>
-          <w:rFonts w:eastAsia="Times New Roman" w:cs="Times New Roman"/>
-        </w:rPr>
-        <w:t>Bilingualism</w:t>
-      </w:r>
-      <w:proofErr w:type="spellEnd"/>
-      <w:r>
-        <w:rPr>
-          <w:rFonts w:eastAsia="Times New Roman" w:cs="Times New Roman"/>
-        </w:rPr>
-        <w:t>, 3(3), 149-166.</w:t>
+        <w:t>Benson, C. (2000). The primary bilingual education experiment in Mozambique, 1993 to 1997. International Journal of Bilingual Education and Bilingualism, 3(3), 149-166.</w:t>
+      </w:r>
+      <w:proofErr w:type="spellEnd"/>
+      <w:r>
+        <w:rPr>
+          <w:rFonts w:eastAsia="Times New Roman" w:cs="Times New Roman"/>
+        </w:rPr>
+      </w:r>
+      <w:proofErr w:type="spellStart"/>
+      <w:r>
+        <w:rPr>
+          <w:rFonts w:eastAsia="Times New Roman" w:cs="Times New Roman"/>
+        </w:rPr>
+      </w:r>
+      <w:proofErr w:type="spellEnd"/>
+      <w:r>
+        <w:rPr>
+          <w:rFonts w:eastAsia="Times New Roman" w:cs="Times New Roman"/>
+        </w:rPr>
+      </w:r>
+      <w:proofErr w:type="spellStart"/>
+      <w:r>
+        <w:rPr>
+          <w:rFonts w:eastAsia="Times New Roman" w:cs="Times New Roman"/>
+        </w:rPr>
+      </w:r>
+      <w:proofErr w:type="spellEnd"/>
+      <w:r>
+        <w:rPr>
+          <w:rFonts w:eastAsia="Times New Roman" w:cs="Times New Roman"/>
+        </w:rPr>
+      </w:r>
+      <w:proofErr w:type="spellStart"/>
+      <w:r>
+        <w:rPr>
+          <w:rFonts w:eastAsia="Times New Roman" w:cs="Times New Roman"/>
+        </w:rPr>
+      </w:r>
+      <w:proofErr w:type="spellEnd"/>
+      <w:r>
+        <w:rPr>
+          <w:rFonts w:eastAsia="Times New Roman" w:cs="Times New Roman"/>
+        </w:rPr>
+      </w:r>
+      <w:proofErr w:type="spellStart"/>
+      <w:r>
+        <w:rPr>
+          <w:rFonts w:eastAsia="Times New Roman" w:cs="Times New Roman"/>
+        </w:rPr>
+      </w:r>
+      <w:proofErr w:type="spellEnd"/>
+      <w:r>
+        <w:rPr>
+          <w:rFonts w:eastAsia="Times New Roman" w:cs="Times New Roman"/>
+        </w:rPr>
+      </w:r>
+      <w:proofErr w:type="spellStart"/>
+      <w:r>
+        <w:rPr>
+          <w:rFonts w:eastAsia="Times New Roman" w:cs="Times New Roman"/>
+        </w:rPr>
+      </w:r>
+      <w:proofErr w:type="spellEnd"/>
+      <w:r>
+        <w:rPr>
+          <w:rFonts w:eastAsia="Times New Roman" w:cs="Times New Roman"/>
+        </w:rPr>
+      </w:r>
+      <w:proofErr w:type="spellStart"/>
+      <w:r>
+        <w:rPr>
+          <w:rFonts w:eastAsia="Times New Roman" w:cs="Times New Roman"/>
+        </w:rPr>
+      </w:r>
+      <w:proofErr w:type="spellEnd"/>
+      <w:r>
+        <w:rPr>
+          <w:rFonts w:eastAsia="Times New Roman" w:cs="Times New Roman"/>
+        </w:rPr>
+      </w:r>
+      <w:proofErr w:type="spellStart"/>
+      <w:r>
+        <w:rPr>
+          <w:rFonts w:eastAsia="Times New Roman" w:cs="Times New Roman"/>
+        </w:rPr>
+      </w:r>
+      <w:proofErr w:type="spellEnd"/>
+      <w:r>
+        <w:rPr>
+          <w:rFonts w:eastAsia="Times New Roman" w:cs="Times New Roman"/>
+        </w:rPr>
+      </w:r>
+      <w:proofErr w:type="spellStart"/>
+      <w:r>
+        <w:rPr>
+          <w:rFonts w:eastAsia="Times New Roman" w:cs="Times New Roman"/>
+        </w:rPr>
+      </w:r>
+      <w:proofErr w:type="spellEnd"/>
+      <w:r>
+        <w:rPr>
+          <w:rFonts w:eastAsia="Times New Roman" w:cs="Times New Roman"/>
+        </w:rPr>
+      </w:r>
+      <w:proofErr w:type="spellStart"/>
+      <w:r>
+        <w:rPr>
+          <w:rFonts w:eastAsia="Times New Roman" w:cs="Times New Roman"/>
+        </w:rPr>
+      </w:r>
+      <w:proofErr w:type="spellEnd"/>
+      <w:r>
+        <w:rPr>
+          <w:rFonts w:eastAsia="Times New Roman" w:cs="Times New Roman"/>
+        </w:rPr>
+      </w:r>
+      <w:proofErr w:type="spellStart"/>
+      <w:r>
+        <w:rPr>
+          <w:rFonts w:eastAsia="Times New Roman" w:cs="Times New Roman"/>
+        </w:rPr>
+      </w:r>
+      <w:proofErr w:type="spellEnd"/>
+      <w:r>
+        <w:rPr>
+          <w:rFonts w:eastAsia="Times New Roman" w:cs="Times New Roman"/>
+        </w:rPr>
+      </w:r>
+      <w:proofErr w:type="spellStart"/>
+      <w:r>
+        <w:rPr>
+          <w:rFonts w:eastAsia="Times New Roman" w:cs="Times New Roman"/>
+        </w:rPr>
+      </w:r>
+      <w:proofErr w:type="spellEnd"/>
+      <w:r>
+        <w:rPr>
+          <w:rFonts w:eastAsia="Times New Roman" w:cs="Times New Roman"/>
+        </w:rPr>
+      </w:r>
+      <w:proofErr w:type="spellStart"/>
+      <w:r>
+        <w:rPr>
+          <w:rFonts w:eastAsia="Times New Roman" w:cs="Times New Roman"/>
+        </w:rPr>
+      </w:r>
+      <w:proofErr w:type="spellEnd"/>
+      <w:r>
+        <w:rPr>
+          <w:rFonts w:eastAsia="Times New Roman" w:cs="Times New Roman"/>
+        </w:rPr>
       </w:r>
     </w:p>
     <w:p>
@@ -31068,7 +31035,7 @@
         <w:rPr>
           <w:rFonts w:eastAsia="Times New Roman" w:cs="Times New Roman"/>
         </w:rPr>
-        <w:t>Firmino, G. (2002). A Questão Linguística em Moçambique. Maputo: Texto Editores.</w:t>
+        <w:t>Firmino, G. (2006). A Questão Linguística em Moçambique. Maputo: Texto Editores.</w:t>
       </w:r>
     </w:p>
     <w:p>
@@ -32232,14 +32199,13 @@
         <w:rPr>
           <w:rFonts w:eastAsia="Times New Roman" w:cs="Times New Roman"/>
         </w:rPr>
-        <w:t>Ngunga</w:t>
-      </w:r>
-      <w:proofErr w:type="spellEnd"/>
-      <w:r>
-        <w:rPr>
-          <w:rFonts w:eastAsia="Times New Roman" w:cs="Times New Roman"/>
-        </w:rPr>
-        <w:t>, A. (2011). Interferências de línguas moçambicanas em português falado em Moçambique. Revista Científica da UEM, 1, 7-20.</w:t>
+        <w:t>Ngunga, A. (2012). Interferências de línguas moçambicanas em português falado em Moçambique. Revista Científica da UEM, Série Letras e Ciências Sociais, 1, 7-20.</w:t>
+      </w:r>
+      <w:proofErr w:type="spellEnd"/>
+      <w:r>
+        <w:rPr>
+          <w:rFonts w:eastAsia="Times New Roman" w:cs="Times New Roman"/>
+        </w:rPr>
       </w:r>
     </w:p>
     <w:p>
@@ -32252,14 +32218,13 @@
         <w:rPr>
           <w:rFonts w:eastAsia="Times New Roman" w:cs="Times New Roman"/>
         </w:rPr>
-        <w:t>Ngunga</w:t>
-      </w:r>
-      <w:proofErr w:type="spellEnd"/>
-      <w:r>
-        <w:rPr>
-          <w:rFonts w:eastAsia="Times New Roman" w:cs="Times New Roman"/>
-        </w:rPr>
-        <w:t>, A. (2012). Introdução à Linguística Bantu. Maputo: Imprensa Universitária.</w:t>
+        <w:t>Ngunga, A. (2004). Introdução à Linguística Bantu. Maputo: Imprensa Universitária, Universidade Eduardo Mondlane.</w:t>
+      </w:r>
+      <w:proofErr w:type="spellEnd"/>
+      <w:r>
+        <w:rPr>
+          <w:rFonts w:eastAsia="Times New Roman" w:cs="Times New Roman"/>
+        </w:rPr>
       </w:r>
     </w:p>
     <w:p>
@@ -32272,29 +32237,25 @@
         <w:rPr>
           <w:rFonts w:eastAsia="Times New Roman" w:cs="Times New Roman"/>
         </w:rPr>
-        <w:lastRenderedPageBreak/>
-        <w:t>Ngunga</w:t>
-      </w:r>
-      <w:proofErr w:type="spellEnd"/>
-      <w:r>
-        <w:rPr>
-          <w:rFonts w:eastAsia="Times New Roman" w:cs="Times New Roman"/>
-        </w:rPr>
-        <w:t xml:space="preserve">, A., &amp; </w:t>
-      </w:r>
-      <w:proofErr w:type="spellStart"/>
-      <w:r>
-        <w:rPr>
-          <w:rFonts w:eastAsia="Times New Roman" w:cs="Times New Roman"/>
-        </w:rPr>
-        <w:t>Bavo</w:t>
-      </w:r>
-      <w:proofErr w:type="spellEnd"/>
-      <w:r>
-        <w:rPr>
-          <w:rFonts w:eastAsia="Times New Roman" w:cs="Times New Roman"/>
-        </w:rPr>
-        <w:t>, N. (2013). Práticas Linguísticas em Moçambique: Avaliação da Vitalidade Linguística em Seis Distritos. Maputo: CEA-UEM.</w:t>
+        <w:t>Ngunga, A., &amp; Bavo, N. (2011). Práticas Linguísticas em Moçambique: Avaliação da Vitalidade Linguística em Seis Distritos. Maputo: CEA-UEM.</w:t>
+      </w:r>
+      <w:proofErr w:type="spellEnd"/>
+      <w:r>
+        <w:rPr>
+          <w:rFonts w:eastAsia="Times New Roman" w:cs="Times New Roman"/>
+        </w:rPr>
+      </w:r>
+      <w:proofErr w:type="spellStart"/>
+      <w:r>
+        <w:rPr>
+          <w:rFonts w:eastAsia="Times New Roman" w:cs="Times New Roman"/>
+        </w:rPr>
+      </w:r>
+      <w:proofErr w:type="spellEnd"/>
+      <w:r>
+        <w:rPr>
+          <w:rFonts w:eastAsia="Times New Roman" w:cs="Times New Roman"/>
+        </w:rPr>
       </w:r>
     </w:p>
     <w:p>
@@ -32528,7 +32489,7 @@
         <w:rPr>
           <w:rFonts w:eastAsia="Times New Roman" w:cs="Times New Roman"/>
         </w:rPr>
-        <w:t>Pereira, D. (2015). Ensino do português como língua segunda em contexto africano. Revista de Estudos Linguísticos da Universidade do Porto, 10, 125-148.</w:t>
+        <w:t>Stroud, C. (2015). Multilingualism and educational translingual practices in Mozambique. International Journal of Bilingual Education and Bilingualism, 18(3), 375-390.</w:t>
       </w:r>
     </w:p>
     <w:p>

</xml_diff>